<commit_message>
Vorlage angepasst Use Case Dokument erstellt Use Case Diagramm erstes Draft
</commit_message>
<xml_diff>
--- a/SearchRobot/doc/Vorlage.docx
+++ b/SearchRobot/doc/Vorlage.docx
@@ -4,8 +4,271 @@
   <w:body>
     <w:p>
       <w:pPr>
+        <w:jc w:val="center"/>
+        <w:rPr>
+          <w:b/>
+          <w:sz w:val="48"/>
+          <w:szCs w:val="48"/>
+        </w:rPr>
+      </w:pPr>
+    </w:p>
+    <w:p>
+      <w:pPr>
+        <w:jc w:val="center"/>
+        <w:rPr>
+          <w:b/>
+          <w:sz w:val="48"/>
+          <w:szCs w:val="48"/>
+        </w:rPr>
+      </w:pPr>
+    </w:p>
+    <w:p>
+      <w:pPr>
+        <w:jc w:val="center"/>
+        <w:rPr>
+          <w:b/>
+          <w:sz w:val="48"/>
+          <w:szCs w:val="48"/>
+        </w:rPr>
+      </w:pPr>
+    </w:p>
+    <w:p>
+      <w:pPr>
+        <w:jc w:val="center"/>
+        <w:rPr>
+          <w:b/>
+          <w:sz w:val="48"/>
+          <w:szCs w:val="48"/>
+        </w:rPr>
+      </w:pPr>
+    </w:p>
+    <w:p>
+      <w:pPr>
+        <w:jc w:val="center"/>
+        <w:rPr>
+          <w:b/>
+          <w:sz w:val="48"/>
+          <w:szCs w:val="48"/>
+        </w:rPr>
+      </w:pPr>
+      <w:r>
+        <w:rPr>
+          <w:b/>
+          <w:sz w:val="48"/>
+          <w:szCs w:val="48"/>
+        </w:rPr>
+        <w:t>Search Robot</w:t>
+      </w:r>
+    </w:p>
+    <w:p>
+      <w:pPr>
+        <w:jc w:val="center"/>
+        <w:rPr>
+          <w:b/>
+          <w:sz w:val="40"/>
+          <w:szCs w:val="40"/>
+        </w:rPr>
+      </w:pPr>
+    </w:p>
+    <w:p>
+      <w:pPr>
+        <w:jc w:val="center"/>
+        <w:rPr>
+          <w:b/>
+          <w:sz w:val="40"/>
+          <w:szCs w:val="40"/>
+        </w:rPr>
+      </w:pPr>
+    </w:p>
+    <w:p>
+      <w:pPr>
+        <w:jc w:val="center"/>
+        <w:rPr>
+          <w:b/>
+          <w:sz w:val="40"/>
+          <w:szCs w:val="40"/>
+        </w:rPr>
+      </w:pPr>
+    </w:p>
+    <w:p>
+      <w:pPr>
+        <w:jc w:val="center"/>
+        <w:rPr>
+          <w:b/>
+          <w:sz w:val="40"/>
+          <w:szCs w:val="40"/>
+        </w:rPr>
+      </w:pPr>
+    </w:p>
+    <w:p>
+      <w:pPr>
+        <w:jc w:val="center"/>
+        <w:rPr>
+          <w:b/>
+          <w:sz w:val="40"/>
+          <w:szCs w:val="40"/>
+        </w:rPr>
+      </w:pPr>
+    </w:p>
+    <w:p>
+      <w:pPr>
+        <w:jc w:val="center"/>
+        <w:rPr>
+          <w:b/>
+          <w:sz w:val="40"/>
+          <w:szCs w:val="40"/>
+        </w:rPr>
+      </w:pPr>
+    </w:p>
+    <w:p>
+      <w:pPr>
+        <w:jc w:val="center"/>
+        <w:rPr>
+          <w:b/>
+          <w:sz w:val="40"/>
+          <w:szCs w:val="40"/>
+        </w:rPr>
+      </w:pPr>
+    </w:p>
+    <w:p>
+      <w:pPr>
+        <w:jc w:val="center"/>
+        <w:rPr>
+          <w:b/>
+          <w:sz w:val="40"/>
+          <w:szCs w:val="40"/>
+        </w:rPr>
+      </w:pPr>
+    </w:p>
+    <w:p>
+      <w:pPr>
+        <w:jc w:val="center"/>
+        <w:rPr>
+          <w:b/>
+          <w:sz w:val="40"/>
+          <w:szCs w:val="40"/>
+        </w:rPr>
+      </w:pPr>
+    </w:p>
+    <w:p>
+      <w:pPr>
+        <w:jc w:val="center"/>
+        <w:rPr>
+          <w:b/>
+          <w:sz w:val="40"/>
+          <w:szCs w:val="40"/>
+        </w:rPr>
+      </w:pPr>
+    </w:p>
+    <w:p>
+      <w:pPr>
+        <w:jc w:val="center"/>
+        <w:rPr>
+          <w:b/>
+          <w:sz w:val="40"/>
+          <w:szCs w:val="40"/>
+        </w:rPr>
+      </w:pPr>
+    </w:p>
+    <w:p>
+      <w:pPr>
+        <w:jc w:val="center"/>
+        <w:rPr>
+          <w:b/>
+          <w:sz w:val="40"/>
+          <w:szCs w:val="40"/>
+        </w:rPr>
+      </w:pPr>
+    </w:p>
+    <w:p>
+      <w:pPr>
+        <w:jc w:val="center"/>
+        <w:rPr>
+          <w:b/>
+          <w:sz w:val="40"/>
+          <w:szCs w:val="40"/>
+        </w:rPr>
+      </w:pPr>
+    </w:p>
+    <w:p>
+      <w:pPr>
+        <w:jc w:val="center"/>
+        <w:rPr>
+          <w:b/>
+          <w:sz w:val="40"/>
+          <w:szCs w:val="40"/>
+        </w:rPr>
+      </w:pPr>
+      <w:r>
+        <w:rPr>
+          <w:b/>
+          <w:sz w:val="40"/>
+          <w:szCs w:val="40"/>
+        </w:rPr>
+        <w:t>Use Case</w:t>
+      </w:r>
+    </w:p>
+    <w:p>
+      <w:pPr>
+        <w:jc w:val="center"/>
+        <w:rPr>
+          <w:b/>
+          <w:sz w:val="40"/>
+          <w:szCs w:val="40"/>
+        </w:rPr>
+      </w:pPr>
+    </w:p>
+    <w:p>
+      <w:pPr>
+        <w:jc w:val="center"/>
+        <w:rPr>
+          <w:b/>
+          <w:sz w:val="32"/>
+          <w:szCs w:val="32"/>
+        </w:rPr>
+      </w:pPr>
+      <w:r>
+        <w:rPr>
+          <w:b/>
+          <w:sz w:val="32"/>
+          <w:szCs w:val="32"/>
+        </w:rPr>
+        <w:t>Camille Zanni (zannc2)</w:t>
+      </w:r>
+    </w:p>
+    <w:p>
+      <w:pPr>
+        <w:jc w:val="center"/>
+        <w:rPr>
+          <w:b/>
+          <w:sz w:val="32"/>
+          <w:szCs w:val="32"/>
+          <w:lang w:val="fr-CH"/>
+        </w:rPr>
+      </w:pPr>
+      <w:r>
+        <w:rPr>
+          <w:b/>
+          <w:sz w:val="32"/>
+          <w:szCs w:val="32"/>
+          <w:lang w:val="fr-CH"/>
+        </w:rPr>
+        <w:t>Simon Gfeller (gfels4)</w:t>
+      </w:r>
+    </w:p>
+    <w:p>
+      <w:pPr>
         <w:pStyle w:val="berschrift1"/>
       </w:pPr>
+      <w:r>
+        <w:br w:type="column"/>
+      </w:r>
+      <w:bookmarkStart w:id="0" w:name="_GoBack"/>
+      <w:bookmarkEnd w:id="0"/>
+      <w:r>
+        <w:lastRenderedPageBreak/>
+        <w:br w:type="column"/>
+      </w:r>
       <w:r>
         <w:t>Überschrift 1</w:t>
       </w:r>
@@ -43,8 +306,6 @@
       <w:pPr>
         <w:pStyle w:val="Aufzhlung"/>
       </w:pPr>
-      <w:bookmarkStart w:id="0" w:name="_GoBack"/>
-      <w:bookmarkEnd w:id="0"/>
     </w:p>
     <w:sectPr>
       <w:headerReference w:type="default" r:id="rId9"/>
@@ -211,7 +472,7 @@
       <w:pStyle w:val="Kopfzeile"/>
     </w:pPr>
     <w:r>
-      <w:t>Software Engeneering and Design</w:t>
+      <w:t>Projekt 1</w:t>
     </w:r>
     <w:r>
       <w:tab/>
@@ -1403,7 +1664,7 @@
 </file>
 
 <file path=customXml/itemProps1.xml><?xml version="1.0" encoding="utf-8"?>
-<ds:datastoreItem xmlns:ds="http://schemas.openxmlformats.org/officeDocument/2006/customXml" ds:itemID="{EF1A99FC-D54C-0045-BDA3-338622838033}">
+<ds:datastoreItem xmlns:ds="http://schemas.openxmlformats.org/officeDocument/2006/customXml" ds:itemID="{FFD115F9-DD9A-894C-B453-9014561319AE}">
   <ds:schemaRefs>
     <ds:schemaRef ds:uri="http://schemas.openxmlformats.org/officeDocument/2006/bibliography"/>
   </ds:schemaRefs>

</xml_diff>